<commit_message>
Word Datei wird schon mal editiert
</commit_message>
<xml_diff>
--- a/Data/Vorher.docx
+++ b/Data/Vorher.docx
@@ -6,15 +6,25 @@
       <w:r>
         <w:t xml:space="preserve">In diesem Text wird </w:t>
       </w:r>
+      <w:proofErr w:type="spellStart"/>
       <w:r>
         <w:t>Example</w:t>
       </w:r>
+      <w:proofErr w:type="spellEnd"/>
       <w:r>
         <w:t xml:space="preserve"> au</w:t>
       </w:r>
       <w:r>
         <w:t>sgetauscht.</w:t>
       </w:r>
+    </w:p>
+    <w:p/>
+    <w:p>
+      <w:proofErr w:type="spellStart"/>
+      <w:r>
+        <w:t>Hi Everyone!</w:t>
+      </w:r>
+      <w:proofErr w:type="spellEnd"/>
     </w:p>
     <w:sectPr>
       <w:pgSz w:w="11906" w:h="16838"/>

</xml_diff>